<commit_message>
register sends post to the server
</commit_message>
<xml_diff>
--- a/react/check-react-works.docx
+++ b/react/check-react-works.docx
@@ -369,7 +369,6 @@
         <w:rPr>
           <w:rFonts w:ascii="Arial" w:eastAsia="Times New Roman" w:hAnsi="Arial" w:cs="Arial"/>
           <w:color w:val="0A5DB6"/>
-          <w:rtl/>
         </w:rPr>
       </w:pPr>
       <w:r>
@@ -417,55 +416,17 @@
         <w:textAlignment w:val="baseline"/>
         <w:rPr>
           <w:rFonts w:ascii="Arial" w:eastAsia="Times New Roman" w:hAnsi="Arial" w:cs="Arial"/>
-          <w:color w:val="538135" w:themeColor="accent6" w:themeShade="BF"/>
-          <w:highlight w:val="yellow"/>
-          <w:rtl/>
-        </w:rPr>
-      </w:pPr>
-      <w:r>
-        <w:rPr>
-          <w:rFonts w:ascii="Arial" w:eastAsia="Times New Roman" w:hAnsi="Arial" w:cs="Arial"/>
-          <w:color w:val="538135" w:themeColor="accent6" w:themeShade="BF"/>
-          <w:highlight w:val="yellow"/>
-          <w:rtl/>
-        </w:rPr>
-        <w:t>לדאוג שההודעות יוצגו בצד הנכון, כלומר שאם אני על המשתמש שלי, אז הודעות שאני שולח הן ירוקות</w:t>
-      </w:r>
+          <w:color w:val="0A5DB6"/>
+          <w:rtl/>
+        </w:rPr>
+      </w:pPr>
       <w:r>
         <w:rPr>
           <w:rFonts w:ascii="Arial" w:eastAsia="Times New Roman" w:hAnsi="Arial" w:cs="Arial" w:hint="cs"/>
-          <w:color w:val="538135" w:themeColor="accent6" w:themeShade="BF"/>
-          <w:highlight w:val="yellow"/>
-          <w:rtl/>
-        </w:rPr>
-        <w:t xml:space="preserve"> בצד שמאל</w:t>
-      </w:r>
-      <w:r>
-        <w:rPr>
-          <w:rFonts w:ascii="Arial" w:eastAsia="Times New Roman" w:hAnsi="Arial" w:cs="Arial"/>
-          <w:color w:val="538135" w:themeColor="accent6" w:themeShade="BF"/>
-          <w:highlight w:val="yellow"/>
-          <w:rtl/>
-        </w:rPr>
-        <w:t xml:space="preserve"> והיתר לבנות</w:t>
-      </w:r>
-      <w:r>
-        <w:rPr>
-          <w:rFonts w:ascii="Arial" w:eastAsia="Times New Roman" w:hAnsi="Arial" w:cs="Arial" w:hint="cs"/>
-          <w:color w:val="538135" w:themeColor="accent6" w:themeShade="BF"/>
-          <w:highlight w:val="yellow"/>
-          <w:rtl/>
-        </w:rPr>
-        <w:t xml:space="preserve"> בצד ימין</w:t>
-      </w:r>
-      <w:r>
-        <w:rPr>
-          <w:rFonts w:ascii="Arial" w:eastAsia="Times New Roman" w:hAnsi="Arial" w:cs="Arial"/>
-          <w:color w:val="538135" w:themeColor="accent6" w:themeShade="BF"/>
-          <w:highlight w:val="yellow"/>
-          <w:rtl/>
-        </w:rPr>
-        <w:t xml:space="preserve"> </w:t>
+          <w:color w:val="0A5DB6"/>
+          <w:rtl/>
+        </w:rPr>
+        <w:t>אחרי ההרשמה נתוני ההרשמה נמחקים</w:t>
       </w:r>
     </w:p>
     <w:p>
@@ -478,19 +439,55 @@
         <w:textAlignment w:val="baseline"/>
         <w:rPr>
           <w:rFonts w:ascii="Arial" w:eastAsia="Times New Roman" w:hAnsi="Arial" w:cs="Arial"/>
-          <w:color w:val="2F5496" w:themeColor="accent1" w:themeShade="BF"/>
-          <w:highlight w:val="yellow"/>
-          <w:rtl/>
-        </w:rPr>
-      </w:pPr>
-      <w:r>
-        <w:rPr>
-          <w:rFonts w:ascii="Arial" w:eastAsia="Times New Roman" w:hAnsi="Arial" w:cs="Arial"/>
-          <w:color w:val="2F5496" w:themeColor="accent1" w:themeShade="BF"/>
-          <w:highlight w:val="yellow"/>
-          <w:rtl/>
-        </w:rPr>
-        <w:t>בעת ההרשמה לא לאפשר להירשם עם משתמש קיים.</w:t>
+          <w:color w:val="538135" w:themeColor="accent6" w:themeShade="BF"/>
+          <w:highlight w:val="yellow"/>
+          <w:rtl/>
+        </w:rPr>
+      </w:pPr>
+      <w:r>
+        <w:rPr>
+          <w:rFonts w:ascii="Arial" w:eastAsia="Times New Roman" w:hAnsi="Arial" w:cs="Arial"/>
+          <w:color w:val="538135" w:themeColor="accent6" w:themeShade="BF"/>
+          <w:highlight w:val="yellow"/>
+          <w:rtl/>
+        </w:rPr>
+        <w:t>לדאוג שההודעות יוצגו בצד הנכון, כלומר שאם אני על המשתמש שלי, אז הודעות שאני שולח הן ירוקות</w:t>
+      </w:r>
+      <w:r>
+        <w:rPr>
+          <w:rFonts w:ascii="Arial" w:eastAsia="Times New Roman" w:hAnsi="Arial" w:cs="Arial" w:hint="cs"/>
+          <w:color w:val="538135" w:themeColor="accent6" w:themeShade="BF"/>
+          <w:highlight w:val="yellow"/>
+          <w:rtl/>
+        </w:rPr>
+        <w:t xml:space="preserve"> בצד שמאל</w:t>
+      </w:r>
+      <w:r>
+        <w:rPr>
+          <w:rFonts w:ascii="Arial" w:eastAsia="Times New Roman" w:hAnsi="Arial" w:cs="Arial"/>
+          <w:color w:val="538135" w:themeColor="accent6" w:themeShade="BF"/>
+          <w:highlight w:val="yellow"/>
+          <w:rtl/>
+        </w:rPr>
+        <w:t xml:space="preserve"> והיתר לבנות</w:t>
+      </w:r>
+      <w:r>
+        <w:rPr>
+          <w:rFonts w:ascii="Arial" w:eastAsia="Times New Roman" w:hAnsi="Arial" w:cs="Arial" w:hint="cs"/>
+          <w:color w:val="538135" w:themeColor="accent6" w:themeShade="BF"/>
+          <w:highlight w:val="yellow"/>
+          <w:rtl/>
+        </w:rPr>
+        <w:t xml:space="preserve"> בצד ימין</w:t>
+      </w:r>
+      <w:r>
+        <w:rPr>
+          <w:rFonts w:ascii="Arial" w:eastAsia="Times New Roman" w:hAnsi="Arial" w:cs="Arial"/>
+          <w:color w:val="538135" w:themeColor="accent6" w:themeShade="BF"/>
+          <w:highlight w:val="yellow"/>
+          <w:rtl/>
+        </w:rPr>
+        <w:t xml:space="preserve"> </w:t>
       </w:r>
     </w:p>
     <w:p>
@@ -515,7 +512,7 @@
           <w:highlight w:val="yellow"/>
           <w:rtl/>
         </w:rPr>
-        <w:t>הוספה של נמען חדש - הצגת חלון מודאלי, שבו יהיה אפשרות לרשום שם משתמש ואז זה מוסיף אותו בצד שמאל.</w:t>
+        <w:t>בעת ההרשמה לא לאפשר להירשם עם משתמש קיים.</w:t>
       </w:r>
     </w:p>
     <w:p>
@@ -540,6 +537,31 @@
           <w:highlight w:val="yellow"/>
           <w:rtl/>
         </w:rPr>
+        <w:t>הוספה של נמען חדש - הצגת חלון מודאלי, שבו יהיה אפשרות לרשום שם משתמש ואז זה מוסיף אותו בצד שמאל.</w:t>
+      </w:r>
+    </w:p>
+    <w:p>
+      <w:pPr>
+        <w:numPr>
+          <w:ilvl w:val="0"/>
+          <w:numId w:val="15"/>
+        </w:numPr>
+        <w:spacing w:after="0" w:line="240" w:lineRule="auto"/>
+        <w:textAlignment w:val="baseline"/>
+        <w:rPr>
+          <w:rFonts w:ascii="Arial" w:eastAsia="Times New Roman" w:hAnsi="Arial" w:cs="Arial"/>
+          <w:color w:val="2F5496" w:themeColor="accent1" w:themeShade="BF"/>
+          <w:highlight w:val="yellow"/>
+          <w:rtl/>
+        </w:rPr>
+      </w:pPr>
+      <w:r>
+        <w:rPr>
+          <w:rFonts w:ascii="Arial" w:eastAsia="Times New Roman" w:hAnsi="Arial" w:cs="Arial"/>
+          <w:color w:val="2F5496" w:themeColor="accent1" w:themeShade="BF"/>
+          <w:highlight w:val="yellow"/>
+          <w:rtl/>
+        </w:rPr>
         <w:t>בעת התחברות, לוקחים מה-</w:t>
       </w:r>
       <w:r>
@@ -583,7 +605,7 @@
         <w:ind w:left="720" w:right="720"/>
         <w:textAlignment w:val="baseline"/>
         <w:rPr>
-          <w:rFonts w:ascii="Arial" w:eastAsia="Times New Roman" w:hAnsi="Arial" w:cs="Arial"/>
+          <w:rFonts w:ascii="Arial" w:eastAsia="Times New Roman" w:hAnsi="Arial" w:cs="Arial" w:hint="cs"/>
           <w:color w:val="538135" w:themeColor="accent6" w:themeShade="BF"/>
         </w:rPr>
       </w:pPr>
@@ -604,7 +626,7 @@
       <w:pPr>
         <w:spacing w:after="0" w:line="240" w:lineRule="auto"/>
         <w:rPr>
-          <w:rFonts w:ascii="Times New Roman" w:eastAsia="Times New Roman" w:hAnsi="Times New Roman" w:cs="Times New Roman"/>
+          <w:rFonts w:ascii="Times New Roman" w:eastAsia="Times New Roman" w:hAnsi="Times New Roman" w:cs="Times New Roman" w:hint="cs"/>
           <w:color w:val="2F5496" w:themeColor="accent1" w:themeShade="BF"/>
           <w:sz w:val="24"/>
           <w:szCs w:val="24"/>
@@ -1319,63 +1341,6 @@
           <w:rtl/>
         </w:rPr>
       </w:pPr>
-      <w:r>
-        <w:rPr>
-          <w:rFonts w:ascii="Times New Roman" w:eastAsia="Times New Roman" w:hAnsi="Times New Roman" w:cs="Times New Roman"/>
-          <w:sz w:val="24"/>
-          <w:szCs w:val="24"/>
-        </w:rPr>
-        <w:br/>
-      </w:r>
-      <w:r>
-        <w:rPr>
-          <w:rFonts w:ascii="Times New Roman" w:eastAsia="Times New Roman" w:hAnsi="Times New Roman" w:cs="Times New Roman"/>
-          <w:sz w:val="24"/>
-          <w:szCs w:val="24"/>
-        </w:rPr>
-        <w:br/>
-      </w:r>
-      <w:r>
-        <w:rPr>
-          <w:rFonts w:ascii="Times New Roman" w:eastAsia="Times New Roman" w:hAnsi="Times New Roman" w:cs="Times New Roman"/>
-          <w:sz w:val="24"/>
-          <w:szCs w:val="24"/>
-        </w:rPr>
-        <w:br/>
-      </w:r>
-      <w:r>
-        <w:rPr>
-          <w:rFonts w:ascii="Times New Roman" w:eastAsia="Times New Roman" w:hAnsi="Times New Roman" w:cs="Times New Roman"/>
-          <w:sz w:val="24"/>
-          <w:szCs w:val="24"/>
-        </w:rPr>
-        <w:br/>
-      </w:r>
-      <w:r>
-        <w:rPr>
-          <w:rFonts w:ascii="Times New Roman" w:eastAsia="Times New Roman" w:hAnsi="Times New Roman" w:cs="Times New Roman"/>
-          <w:sz w:val="24"/>
-          <w:szCs w:val="24"/>
-        </w:rPr>
-        <w:br/>
-      </w:r>
-      <w:r>
-        <w:rPr>
-          <w:rFonts w:ascii="Times New Roman" w:eastAsia="Times New Roman" w:hAnsi="Times New Roman" w:cs="Times New Roman"/>
-          <w:sz w:val="24"/>
-          <w:szCs w:val="24"/>
-        </w:rPr>
-        <w:br/>
-      </w:r>
-      <w:r>
-        <w:rPr>
-          <w:rFonts w:ascii="Times New Roman" w:eastAsia="Times New Roman" w:hAnsi="Times New Roman" w:cs="Times New Roman"/>
-          <w:sz w:val="24"/>
-          <w:szCs w:val="24"/>
-        </w:rPr>
-        <w:lastRenderedPageBreak/>
-        <w:br/>
-      </w:r>
       <w:r>
         <w:rPr>
           <w:rFonts w:ascii="Times New Roman" w:eastAsia="Times New Roman" w:hAnsi="Times New Roman" w:cs="Times New Roman"/>

</xml_diff>

<commit_message>
asp.net showing react , react is in wwwroot
</commit_message>
<xml_diff>
--- a/react/check-react-works.docx
+++ b/react/check-react-works.docx
@@ -76,33 +76,7 @@
           <w:u w:val="single"/>
           <w:rtl/>
         </w:rPr>
-        <w:t xml:space="preserve">בדיקה </w:t>
-      </w:r>
-      <w:proofErr w:type="spellStart"/>
-      <w:r>
-        <w:rPr>
-          <w:rFonts w:ascii="Arial" w:eastAsia="Times New Roman" w:hAnsi="Arial" w:cs="Arial" w:hint="cs"/>
-          <w:b/>
-          <w:bCs/>
-          <w:sz w:val="32"/>
-          <w:szCs w:val="32"/>
-          <w:u w:val="single"/>
-          <w:rtl/>
-        </w:rPr>
-        <w:t>שהריאקט</w:t>
-      </w:r>
-      <w:proofErr w:type="spellEnd"/>
-      <w:r>
-        <w:rPr>
-          <w:rFonts w:ascii="Arial" w:eastAsia="Times New Roman" w:hAnsi="Arial" w:cs="Arial" w:hint="cs"/>
-          <w:b/>
-          <w:bCs/>
-          <w:sz w:val="32"/>
-          <w:szCs w:val="32"/>
-          <w:u w:val="single"/>
-          <w:rtl/>
-        </w:rPr>
-        <w:t xml:space="preserve"> עובד</w:t>
+        <w:t>בדיקה שהריאקט עובד</w:t>
       </w:r>
     </w:p>
     <w:p>
@@ -272,36 +246,15 @@
         <w:rPr>
           <w:rFonts w:ascii="Arial" w:eastAsia="Times New Roman" w:hAnsi="Arial" w:cs="Arial"/>
           <w:color w:val="0A5DB6"/>
-          <w:highlight w:val="yellow"/>
-          <w:rtl/>
-        </w:rPr>
-      </w:pPr>
-      <w:r>
-        <w:rPr>
-          <w:rFonts w:ascii="Arial" w:eastAsia="Times New Roman" w:hAnsi="Arial" w:cs="Arial"/>
-          <w:color w:val="0A5DB6"/>
-          <w:highlight w:val="yellow"/>
-          <w:rtl/>
-        </w:rPr>
-        <w:t>להוסיף כפתור של שליח</w:t>
-      </w:r>
+        </w:rPr>
+      </w:pPr>
       <w:r>
         <w:rPr>
           <w:rFonts w:ascii="Arial" w:eastAsia="Times New Roman" w:hAnsi="Arial" w:cs="Arial" w:hint="cs"/>
           <w:color w:val="0A5DB6"/>
-          <w:highlight w:val="yellow"/>
-          <w:rtl/>
-        </w:rPr>
-        <w:t>ת הודעה</w:t>
-      </w:r>
-      <w:r>
-        <w:rPr>
-          <w:rFonts w:ascii="Arial" w:eastAsia="Times New Roman" w:hAnsi="Arial" w:cs="Arial"/>
-          <w:color w:val="0A5DB6"/>
-          <w:highlight w:val="yellow"/>
-          <w:rtl/>
-        </w:rPr>
-        <w:t>.</w:t>
+          <w:rtl/>
+        </w:rPr>
+        <w:t>ההודעה האחרונה צריך לקבל את זה מהשרת</w:t>
       </w:r>
     </w:p>
     <w:p>
@@ -315,15 +268,36 @@
         <w:rPr>
           <w:rFonts w:ascii="Arial" w:eastAsia="Times New Roman" w:hAnsi="Arial" w:cs="Arial"/>
           <w:color w:val="0A5DB6"/>
-        </w:rPr>
-      </w:pPr>
+          <w:highlight w:val="yellow"/>
+          <w:rtl/>
+        </w:rPr>
+      </w:pPr>
+      <w:r>
+        <w:rPr>
+          <w:rFonts w:ascii="Arial" w:eastAsia="Times New Roman" w:hAnsi="Arial" w:cs="Arial"/>
+          <w:color w:val="0A5DB6"/>
+          <w:highlight w:val="yellow"/>
+          <w:rtl/>
+        </w:rPr>
+        <w:t>להוסיף כפתור של שליח</w:t>
+      </w:r>
       <w:r>
         <w:rPr>
           <w:rFonts w:ascii="Arial" w:eastAsia="Times New Roman" w:hAnsi="Arial" w:cs="Arial" w:hint="cs"/>
           <w:color w:val="0A5DB6"/>
-          <w:rtl/>
-        </w:rPr>
-        <w:t>אחרי ההרשמה צריך לפנות לשרת כדי להוסיף משתמש.</w:t>
+          <w:highlight w:val="yellow"/>
+          <w:rtl/>
+        </w:rPr>
+        <w:t>ת הודעה</w:t>
+      </w:r>
+      <w:r>
+        <w:rPr>
+          <w:rFonts w:ascii="Arial" w:eastAsia="Times New Roman" w:hAnsi="Arial" w:cs="Arial"/>
+          <w:color w:val="0A5DB6"/>
+          <w:highlight w:val="yellow"/>
+          <w:rtl/>
+        </w:rPr>
+        <w:t>.</w:t>
       </w:r>
     </w:p>
     <w:p>
@@ -347,15 +321,7 @@
           <w:highlight w:val="yellow"/>
           <w:rtl/>
         </w:rPr>
-        <w:t xml:space="preserve">למחוק כפתור </w:t>
-      </w:r>
-      <w:r>
-        <w:rPr>
-          <w:rFonts w:ascii="Arial" w:eastAsia="Times New Roman" w:hAnsi="Arial" w:cs="Arial"/>
-          <w:color w:val="0A5DB6"/>
-          <w:highlight w:val="yellow"/>
-        </w:rPr>
-        <w:t>logout</w:t>
+        <w:t>אחרי ההרשמה צריך לפנות לשרת כדי להוסיף משתמש.</w:t>
       </w:r>
     </w:p>
     <w:p>
@@ -377,33 +343,44 @@
           <w:color w:val="0A5DB6"/>
           <w:rtl/>
         </w:rPr>
-        <w:t xml:space="preserve">ליצור משתמש חדש בלי תמונה ואז להתחבר, ולראות שיש תמונה </w:t>
-      </w:r>
-      <w:proofErr w:type="spellStart"/>
+        <w:t>אחרי שעושים</w:t>
+      </w:r>
+      <w:r>
+        <w:rPr>
+          <w:rFonts w:ascii="Arial" w:eastAsia="Times New Roman" w:hAnsi="Arial" w:cs="Arial"/>
+          <w:color w:val="0A5DB6"/>
+        </w:rPr>
+        <w:t xml:space="preserve"> </w:t>
+      </w:r>
       <w:r>
         <w:rPr>
           <w:rFonts w:ascii="Arial" w:eastAsia="Times New Roman" w:hAnsi="Arial" w:cs="Arial" w:hint="cs"/>
           <w:color w:val="0A5DB6"/>
           <w:rtl/>
         </w:rPr>
-        <w:t>דיפולטית</w:t>
-      </w:r>
-      <w:proofErr w:type="spellEnd"/>
+        <w:t xml:space="preserve"> </w:t>
+      </w:r>
+      <w:r>
+        <w:rPr>
+          <w:rFonts w:ascii="Arial" w:eastAsia="Times New Roman" w:hAnsi="Arial" w:cs="Arial"/>
+          <w:color w:val="0A5DB6"/>
+        </w:rPr>
+        <w:t>Register</w:t>
+      </w:r>
       <w:r>
         <w:rPr>
           <w:rFonts w:ascii="Arial" w:eastAsia="Times New Roman" w:hAnsi="Arial" w:cs="Arial" w:hint="cs"/>
           <w:color w:val="0A5DB6"/>
           <w:rtl/>
         </w:rPr>
-        <w:t xml:space="preserve"> עבורו</w:t>
-      </w:r>
-      <w:r>
-        <w:rPr>
-          <w:rFonts w:ascii="Arial" w:eastAsia="Times New Roman" w:hAnsi="Arial" w:cs="Arial" w:hint="cs"/>
+        <w:t xml:space="preserve"> זה צריך להחליף ל-</w:t>
+      </w:r>
+      <w:r>
+        <w:rPr>
+          <w:rFonts w:ascii="Arial" w:eastAsia="Times New Roman" w:hAnsi="Arial" w:cs="Arial"/>
           <w:color w:val="0A5DB6"/>
-          <w:rtl/>
-        </w:rPr>
-        <w:t>.</w:t>
+        </w:rPr>
+        <w:t>Login</w:t>
       </w:r>
     </w:p>
     <w:p>
@@ -417,7 +394,6 @@
         <w:rPr>
           <w:rFonts w:ascii="Arial" w:eastAsia="Times New Roman" w:hAnsi="Arial" w:cs="Arial"/>
           <w:color w:val="0A5DB6"/>
-          <w:rtl/>
         </w:rPr>
       </w:pPr>
       <w:r>
@@ -426,7 +402,23 @@
           <w:color w:val="0A5DB6"/>
           <w:rtl/>
         </w:rPr>
-        <w:t>אחרי ההרשמה נתוני ההרשמה נמחקים</w:t>
+        <w:t>לא לאפשר להירשם עם משתמש קיים</w:t>
+      </w:r>
+      <w:r>
+        <w:rPr>
+          <w:rFonts w:ascii="Arial" w:eastAsia="Times New Roman" w:hAnsi="Arial" w:cs="Arial" w:hint="cs"/>
+          <w:color w:val="0A5DB6"/>
+          <w:rtl/>
+        </w:rPr>
+        <w:t xml:space="preserve"> (לבדוק מול השרת שאין משתמש כזה)</w:t>
+      </w:r>
+      <w:r>
+        <w:rPr>
+          <w:rFonts w:ascii="Arial" w:eastAsia="Times New Roman" w:hAnsi="Arial" w:cs="Arial" w:hint="cs"/>
+          <w:color w:val="0A5DB6"/>
+          <w:rtl/>
+        </w:rPr>
+        <w:t>.</w:t>
       </w:r>
     </w:p>
     <w:p>
@@ -439,55 +431,16 @@
         <w:textAlignment w:val="baseline"/>
         <w:rPr>
           <w:rFonts w:ascii="Arial" w:eastAsia="Times New Roman" w:hAnsi="Arial" w:cs="Arial"/>
-          <w:color w:val="538135" w:themeColor="accent6" w:themeShade="BF"/>
-          <w:highlight w:val="yellow"/>
-          <w:rtl/>
-        </w:rPr>
-      </w:pPr>
-      <w:r>
-        <w:rPr>
-          <w:rFonts w:ascii="Arial" w:eastAsia="Times New Roman" w:hAnsi="Arial" w:cs="Arial"/>
-          <w:color w:val="538135" w:themeColor="accent6" w:themeShade="BF"/>
-          <w:highlight w:val="yellow"/>
-          <w:rtl/>
-        </w:rPr>
-        <w:t>לדאוג שההודעות יוצגו בצד הנכון, כלומר שאם אני על המשתמש שלי, אז הודעות שאני שולח הן ירוקות</w:t>
-      </w:r>
+          <w:color w:val="0A5DB6"/>
+        </w:rPr>
+      </w:pPr>
       <w:r>
         <w:rPr>
           <w:rFonts w:ascii="Arial" w:eastAsia="Times New Roman" w:hAnsi="Arial" w:cs="Arial" w:hint="cs"/>
-          <w:color w:val="538135" w:themeColor="accent6" w:themeShade="BF"/>
-          <w:highlight w:val="yellow"/>
-          <w:rtl/>
-        </w:rPr>
-        <w:t xml:space="preserve"> בצד שמאל</w:t>
-      </w:r>
-      <w:r>
-        <w:rPr>
-          <w:rFonts w:ascii="Arial" w:eastAsia="Times New Roman" w:hAnsi="Arial" w:cs="Arial"/>
-          <w:color w:val="538135" w:themeColor="accent6" w:themeShade="BF"/>
-          <w:highlight w:val="yellow"/>
-          <w:rtl/>
-        </w:rPr>
-        <w:t xml:space="preserve"> והיתר לבנות</w:t>
-      </w:r>
-      <w:r>
-        <w:rPr>
-          <w:rFonts w:ascii="Arial" w:eastAsia="Times New Roman" w:hAnsi="Arial" w:cs="Arial" w:hint="cs"/>
-          <w:color w:val="538135" w:themeColor="accent6" w:themeShade="BF"/>
-          <w:highlight w:val="yellow"/>
-          <w:rtl/>
-        </w:rPr>
-        <w:t xml:space="preserve"> בצד ימין</w:t>
-      </w:r>
-      <w:r>
-        <w:rPr>
-          <w:rFonts w:ascii="Arial" w:eastAsia="Times New Roman" w:hAnsi="Arial" w:cs="Arial"/>
-          <w:color w:val="538135" w:themeColor="accent6" w:themeShade="BF"/>
-          <w:highlight w:val="yellow"/>
-          <w:rtl/>
-        </w:rPr>
-        <w:t xml:space="preserve"> </w:t>
+          <w:color w:val="0A5DB6"/>
+          <w:rtl/>
+        </w:rPr>
+        <w:t>לאכוף שגיאות בהרשמה</w:t>
       </w:r>
     </w:p>
     <w:p>
@@ -500,19 +453,24 @@
         <w:textAlignment w:val="baseline"/>
         <w:rPr>
           <w:rFonts w:ascii="Arial" w:eastAsia="Times New Roman" w:hAnsi="Arial" w:cs="Arial"/>
-          <w:color w:val="2F5496" w:themeColor="accent1" w:themeShade="BF"/>
-          <w:highlight w:val="yellow"/>
-          <w:rtl/>
-        </w:rPr>
-      </w:pPr>
-      <w:r>
-        <w:rPr>
-          <w:rFonts w:ascii="Arial" w:eastAsia="Times New Roman" w:hAnsi="Arial" w:cs="Arial"/>
-          <w:color w:val="2F5496" w:themeColor="accent1" w:themeShade="BF"/>
-          <w:highlight w:val="yellow"/>
-          <w:rtl/>
-        </w:rPr>
-        <w:t>בעת ההרשמה לא לאפשר להירשם עם משתמש קיים.</w:t>
+          <w:color w:val="0A5DB6"/>
+        </w:rPr>
+      </w:pPr>
+      <w:r>
+        <w:rPr>
+          <w:rFonts w:ascii="Arial" w:eastAsia="Times New Roman" w:hAnsi="Arial" w:cs="Arial" w:hint="cs"/>
+          <w:color w:val="0A5DB6"/>
+          <w:rtl/>
+        </w:rPr>
+        <w:t>ליצור משתמש חדש בלי תמונה ואז להתחבר, ולראות שיש תמונה דיפולטית עבורו</w:t>
+      </w:r>
+      <w:r>
+        <w:rPr>
+          <w:rFonts w:ascii="Arial" w:eastAsia="Times New Roman" w:hAnsi="Arial" w:cs="Arial" w:hint="cs"/>
+          <w:color w:val="0A5DB6"/>
+          <w:rtl/>
+        </w:rPr>
+        <w:t>.</w:t>
       </w:r>
     </w:p>
     <w:p>
@@ -525,19 +483,17 @@
         <w:textAlignment w:val="baseline"/>
         <w:rPr>
           <w:rFonts w:ascii="Arial" w:eastAsia="Times New Roman" w:hAnsi="Arial" w:cs="Arial"/>
-          <w:color w:val="2F5496" w:themeColor="accent1" w:themeShade="BF"/>
-          <w:highlight w:val="yellow"/>
-          <w:rtl/>
-        </w:rPr>
-      </w:pPr>
-      <w:r>
-        <w:rPr>
-          <w:rFonts w:ascii="Arial" w:eastAsia="Times New Roman" w:hAnsi="Arial" w:cs="Arial"/>
-          <w:color w:val="2F5496" w:themeColor="accent1" w:themeShade="BF"/>
-          <w:highlight w:val="yellow"/>
-          <w:rtl/>
-        </w:rPr>
-        <w:t>הוספה של נמען חדש - הצגת חלון מודאלי, שבו יהיה אפשרות לרשום שם משתמש ואז זה מוסיף אותו בצד שמאל.</w:t>
+          <w:color w:val="0A5DB6"/>
+          <w:rtl/>
+        </w:rPr>
+      </w:pPr>
+      <w:r>
+        <w:rPr>
+          <w:rFonts w:ascii="Arial" w:eastAsia="Times New Roman" w:hAnsi="Arial" w:cs="Arial" w:hint="cs"/>
+          <w:color w:val="0A5DB6"/>
+          <w:rtl/>
+        </w:rPr>
+        <w:t>אחרי ההרשמה נתוני ההרשמה נמחקים</w:t>
       </w:r>
     </w:p>
     <w:p>
@@ -550,8 +506,62 @@
         <w:textAlignment w:val="baseline"/>
         <w:rPr>
           <w:rFonts w:ascii="Arial" w:eastAsia="Times New Roman" w:hAnsi="Arial" w:cs="Arial"/>
+          <w:color w:val="538135" w:themeColor="accent6" w:themeShade="BF"/>
+          <w:rtl/>
+        </w:rPr>
+      </w:pPr>
+      <w:r>
+        <w:rPr>
+          <w:rFonts w:ascii="Arial" w:eastAsia="Times New Roman" w:hAnsi="Arial" w:cs="Arial"/>
+          <w:color w:val="538135" w:themeColor="accent6" w:themeShade="BF"/>
+          <w:rtl/>
+        </w:rPr>
+        <w:t>לדאוג שההודעות יוצגו בצד הנכון, כלומר שאם אני על המשתמש שלי, אז הודעות שאני שולח הן ירוקות</w:t>
+      </w:r>
+      <w:r>
+        <w:rPr>
+          <w:rFonts w:ascii="Arial" w:eastAsia="Times New Roman" w:hAnsi="Arial" w:cs="Arial" w:hint="cs"/>
+          <w:color w:val="538135" w:themeColor="accent6" w:themeShade="BF"/>
+          <w:rtl/>
+        </w:rPr>
+        <w:t xml:space="preserve"> בצד שמאל</w:t>
+      </w:r>
+      <w:r>
+        <w:rPr>
+          <w:rFonts w:ascii="Arial" w:eastAsia="Times New Roman" w:hAnsi="Arial" w:cs="Arial"/>
+          <w:color w:val="538135" w:themeColor="accent6" w:themeShade="BF"/>
+          <w:rtl/>
+        </w:rPr>
+        <w:t xml:space="preserve"> והיתר לבנות</w:t>
+      </w:r>
+      <w:r>
+        <w:rPr>
+          <w:rFonts w:ascii="Arial" w:eastAsia="Times New Roman" w:hAnsi="Arial" w:cs="Arial" w:hint="cs"/>
+          <w:color w:val="538135" w:themeColor="accent6" w:themeShade="BF"/>
+          <w:rtl/>
+        </w:rPr>
+        <w:t xml:space="preserve"> בצד ימין</w:t>
+      </w:r>
+      <w:r>
+        <w:rPr>
+          <w:rFonts w:ascii="Arial" w:eastAsia="Times New Roman" w:hAnsi="Arial" w:cs="Arial"/>
+          <w:color w:val="538135" w:themeColor="accent6" w:themeShade="BF"/>
+          <w:rtl/>
+        </w:rPr>
+        <w:t xml:space="preserve"> </w:t>
+      </w:r>
+    </w:p>
+    <w:p>
+      <w:pPr>
+        <w:numPr>
+          <w:ilvl w:val="0"/>
+          <w:numId w:val="15"/>
+        </w:numPr>
+        <w:spacing w:after="0" w:line="240" w:lineRule="auto"/>
+        <w:textAlignment w:val="baseline"/>
+        <w:rPr>
+          <w:rFonts w:ascii="Arial" w:eastAsia="Times New Roman" w:hAnsi="Arial" w:cs="Arial"/>
           <w:color w:val="2F5496" w:themeColor="accent1" w:themeShade="BF"/>
-          <w:highlight w:val="yellow"/>
           <w:rtl/>
         </w:rPr>
       </w:pPr>
@@ -559,7 +569,52 @@
         <w:rPr>
           <w:rFonts w:ascii="Arial" w:eastAsia="Times New Roman" w:hAnsi="Arial" w:cs="Arial"/>
           <w:color w:val="2F5496" w:themeColor="accent1" w:themeShade="BF"/>
-          <w:highlight w:val="yellow"/>
+          <w:rtl/>
+        </w:rPr>
+        <w:t>בעת ההרשמה לא לאפשר להירשם עם משתמש קיים.</w:t>
+      </w:r>
+    </w:p>
+    <w:p>
+      <w:pPr>
+        <w:numPr>
+          <w:ilvl w:val="0"/>
+          <w:numId w:val="15"/>
+        </w:numPr>
+        <w:spacing w:after="0" w:line="240" w:lineRule="auto"/>
+        <w:textAlignment w:val="baseline"/>
+        <w:rPr>
+          <w:rFonts w:ascii="Arial" w:eastAsia="Times New Roman" w:hAnsi="Arial" w:cs="Arial"/>
+          <w:color w:val="2F5496" w:themeColor="accent1" w:themeShade="BF"/>
+          <w:rtl/>
+        </w:rPr>
+      </w:pPr>
+      <w:r>
+        <w:rPr>
+          <w:rFonts w:ascii="Arial" w:eastAsia="Times New Roman" w:hAnsi="Arial" w:cs="Arial"/>
+          <w:color w:val="2F5496" w:themeColor="accent1" w:themeShade="BF"/>
+          <w:rtl/>
+        </w:rPr>
+        <w:t>הוספה של נמען חדש - הצגת חלון מודאלי, שבו יהיה אפשרות לרשום שם משתמש ואז זה מוסיף אותו בצד שמאל.</w:t>
+      </w:r>
+    </w:p>
+    <w:p>
+      <w:pPr>
+        <w:numPr>
+          <w:ilvl w:val="0"/>
+          <w:numId w:val="15"/>
+        </w:numPr>
+        <w:spacing w:after="0" w:line="240" w:lineRule="auto"/>
+        <w:textAlignment w:val="baseline"/>
+        <w:rPr>
+          <w:rFonts w:ascii="Arial" w:eastAsia="Times New Roman" w:hAnsi="Arial" w:cs="Arial"/>
+          <w:color w:val="2F5496" w:themeColor="accent1" w:themeShade="BF"/>
+          <w:rtl/>
+        </w:rPr>
+      </w:pPr>
+      <w:r>
+        <w:rPr>
+          <w:rFonts w:ascii="Arial" w:eastAsia="Times New Roman" w:hAnsi="Arial" w:cs="Arial"/>
+          <w:color w:val="2F5496" w:themeColor="accent1" w:themeShade="BF"/>
           <w:rtl/>
         </w:rPr>
         <w:t>בעת התחברות, לוקחים מה-</w:t>
@@ -568,7 +623,6 @@
         <w:rPr>
           <w:rFonts w:ascii="Arial" w:eastAsia="Times New Roman" w:hAnsi="Arial" w:cs="Arial"/>
           <w:color w:val="2F5496" w:themeColor="accent1" w:themeShade="BF"/>
-          <w:highlight w:val="yellow"/>
         </w:rPr>
         <w:t>contact</w:t>
       </w:r>
@@ -576,7 +630,6 @@
         <w:rPr>
           <w:rFonts w:ascii="Arial" w:eastAsia="Times New Roman" w:hAnsi="Arial" w:cs="Arial"/>
           <w:color w:val="2F5496" w:themeColor="accent1" w:themeShade="BF"/>
-          <w:highlight w:val="yellow"/>
           <w:rtl/>
         </w:rPr>
         <w:t>-ים שלי וממלא בצד שמאל לפי ה-</w:t>
@@ -585,7 +638,6 @@
         <w:rPr>
           <w:rFonts w:ascii="Arial" w:eastAsia="Times New Roman" w:hAnsi="Arial" w:cs="Arial"/>
           <w:color w:val="2F5496" w:themeColor="accent1" w:themeShade="BF"/>
-          <w:highlight w:val="yellow"/>
         </w:rPr>
         <w:t>id</w:t>
       </w:r>
@@ -593,7 +645,6 @@
         <w:rPr>
           <w:rFonts w:ascii="Arial" w:eastAsia="Times New Roman" w:hAnsi="Arial" w:cs="Arial"/>
           <w:color w:val="2F5496" w:themeColor="accent1" w:themeShade="BF"/>
-          <w:highlight w:val="yellow"/>
           <w:rtl/>
         </w:rPr>
         <w:t>.</w:t>
@@ -605,7 +656,7 @@
         <w:ind w:left="720" w:right="720"/>
         <w:textAlignment w:val="baseline"/>
         <w:rPr>
-          <w:rFonts w:ascii="Arial" w:eastAsia="Times New Roman" w:hAnsi="Arial" w:cs="Arial" w:hint="cs"/>
+          <w:rFonts w:ascii="Arial" w:eastAsia="Times New Roman" w:hAnsi="Arial" w:cs="Arial"/>
           <w:color w:val="538135" w:themeColor="accent6" w:themeShade="BF"/>
         </w:rPr>
       </w:pPr>
@@ -626,7 +677,7 @@
       <w:pPr>
         <w:spacing w:after="0" w:line="240" w:lineRule="auto"/>
         <w:rPr>
-          <w:rFonts w:ascii="Times New Roman" w:eastAsia="Times New Roman" w:hAnsi="Times New Roman" w:cs="Times New Roman" w:hint="cs"/>
+          <w:rFonts w:ascii="Times New Roman" w:eastAsia="Times New Roman" w:hAnsi="Times New Roman" w:cs="Times New Roman"/>
           <w:color w:val="2F5496" w:themeColor="accent1" w:themeShade="BF"/>
           <w:sz w:val="24"/>
           <w:szCs w:val="24"/>
@@ -813,14 +864,12 @@
         <w:rPr>
           <w:rFonts w:ascii="Arial" w:eastAsia="Times New Roman" w:hAnsi="Arial" w:cs="Arial"/>
           <w:color w:val="538135" w:themeColor="accent6" w:themeShade="BF"/>
-          <w:highlight w:val="yellow"/>
         </w:rPr>
       </w:pPr>
       <w:r>
         <w:rPr>
           <w:rFonts w:ascii="Arial" w:eastAsia="Times New Roman" w:hAnsi="Arial" w:cs="Arial" w:hint="cs"/>
           <w:color w:val="538135" w:themeColor="accent6" w:themeShade="BF"/>
-          <w:highlight w:val="yellow"/>
           <w:rtl/>
         </w:rPr>
         <w:t>לכתוב הרבה הודעות בצ'אט ואז לראות ש</w:t>
@@ -829,7 +878,6 @@
         <w:rPr>
           <w:rFonts w:ascii="Arial" w:eastAsia="Times New Roman" w:hAnsi="Arial" w:cs="Arial"/>
           <w:color w:val="538135" w:themeColor="accent6" w:themeShade="BF"/>
-          <w:highlight w:val="yellow"/>
           <w:rtl/>
         </w:rPr>
         <w:t>הגלילה צריכה להיות בתוך הצ'אט ולא של החלון כולו</w:t>
@@ -846,7 +894,6 @@
         <w:rPr>
           <w:rFonts w:ascii="Arial" w:eastAsia="Times New Roman" w:hAnsi="Arial" w:cs="Arial"/>
           <w:color w:val="538135" w:themeColor="accent6" w:themeShade="BF"/>
-          <w:highlight w:val="yellow"/>
           <w:rtl/>
         </w:rPr>
       </w:pPr>
@@ -854,7 +901,6 @@
         <w:rPr>
           <w:rFonts w:ascii="Arial" w:eastAsia="Times New Roman" w:hAnsi="Arial" w:cs="Arial"/>
           <w:color w:val="538135" w:themeColor="accent6" w:themeShade="BF"/>
-          <w:highlight w:val="yellow"/>
           <w:rtl/>
         </w:rPr>
         <w:t>כשבוחרים להוסיף הרבה אנשי קשר שה-</w:t>
@@ -863,7 +909,6 @@
         <w:rPr>
           <w:rFonts w:ascii="Arial" w:eastAsia="Times New Roman" w:hAnsi="Arial" w:cs="Arial"/>
           <w:color w:val="538135" w:themeColor="accent6" w:themeShade="BF"/>
-          <w:highlight w:val="yellow"/>
         </w:rPr>
         <w:t>scroll</w:t>
       </w:r>
@@ -871,7 +916,6 @@
         <w:rPr>
           <w:rFonts w:ascii="Arial" w:eastAsia="Times New Roman" w:hAnsi="Arial" w:cs="Arial"/>
           <w:color w:val="538135" w:themeColor="accent6" w:themeShade="BF"/>
-          <w:highlight w:val="yellow"/>
           <w:rtl/>
         </w:rPr>
         <w:t xml:space="preserve"> יהיה כמו שצריך</w:t>
@@ -888,7 +932,6 @@
         <w:rPr>
           <w:rFonts w:ascii="Arial" w:eastAsia="Times New Roman" w:hAnsi="Arial" w:cs="Arial"/>
           <w:color w:val="2F5496" w:themeColor="accent1" w:themeShade="BF"/>
-          <w:highlight w:val="yellow"/>
           <w:rtl/>
         </w:rPr>
       </w:pPr>
@@ -896,7 +939,6 @@
         <w:rPr>
           <w:rFonts w:ascii="Arial" w:eastAsia="Times New Roman" w:hAnsi="Arial" w:cs="Arial"/>
           <w:color w:val="2F5496" w:themeColor="accent1" w:themeShade="BF"/>
-          <w:highlight w:val="yellow"/>
           <w:rtl/>
         </w:rPr>
         <w:t>להוסיף רשימת הודעות ריקה כשהמשתמש נרשם.</w:t>
@@ -964,14 +1006,12 @@
         <w:rPr>
           <w:rFonts w:ascii="Arial" w:eastAsia="Times New Roman" w:hAnsi="Arial" w:cs="Arial"/>
           <w:color w:val="538135" w:themeColor="accent6" w:themeShade="BF"/>
-          <w:highlight w:val="yellow"/>
         </w:rPr>
       </w:pPr>
       <w:r>
         <w:rPr>
           <w:rFonts w:ascii="Arial" w:eastAsia="Times New Roman" w:hAnsi="Arial" w:cs="Arial"/>
           <w:color w:val="538135" w:themeColor="accent6" w:themeShade="BF"/>
-          <w:highlight w:val="yellow"/>
           <w:rtl/>
         </w:rPr>
         <w:t>אם מכניסים סיסמה עם רק מספרים או רק אותיות אז זה לא תקין (צריך גם וגם)</w:t>
@@ -988,14 +1028,12 @@
         <w:rPr>
           <w:rFonts w:ascii="Arial" w:eastAsia="Times New Roman" w:hAnsi="Arial" w:cs="Arial"/>
           <w:color w:val="4472C4" w:themeColor="accent1"/>
-          <w:highlight w:val="yellow"/>
         </w:rPr>
       </w:pPr>
       <w:r>
         <w:rPr>
           <w:rFonts w:ascii="Arial" w:eastAsia="Times New Roman" w:hAnsi="Arial" w:cs="Arial"/>
           <w:color w:val="2F5496" w:themeColor="accent1" w:themeShade="BF"/>
-          <w:highlight w:val="yellow"/>
           <w:rtl/>
         </w:rPr>
         <w:t>אחרי שמכניסים הודעה צריך שיתעדכן ההודעות האחרונות</w:t>
@@ -1012,7 +1050,6 @@
         <w:rPr>
           <w:rFonts w:ascii="Arial" w:eastAsia="Times New Roman" w:hAnsi="Arial" w:cs="Arial"/>
           <w:color w:val="538135" w:themeColor="accent6" w:themeShade="BF"/>
-          <w:highlight w:val="yellow"/>
           <w:rtl/>
         </w:rPr>
       </w:pPr>
@@ -1020,7 +1057,6 @@
         <w:rPr>
           <w:rFonts w:ascii="Arial" w:eastAsia="Times New Roman" w:hAnsi="Arial" w:cs="Arial"/>
           <w:color w:val="538135" w:themeColor="accent6" w:themeShade="BF"/>
-          <w:highlight w:val="yellow"/>
           <w:rtl/>
         </w:rPr>
         <w:t xml:space="preserve">לבדוק מה קורה </w:t>
@@ -1029,7 +1065,6 @@
         <w:rPr>
           <w:rFonts w:ascii="Arial" w:eastAsia="Times New Roman" w:hAnsi="Arial" w:cs="Arial" w:hint="cs"/>
           <w:color w:val="538135" w:themeColor="accent6" w:themeShade="BF"/>
-          <w:highlight w:val="yellow"/>
           <w:rtl/>
         </w:rPr>
         <w:t>כשמקלידים</w:t>
@@ -1038,7 +1073,6 @@
         <w:rPr>
           <w:rFonts w:ascii="Arial" w:eastAsia="Times New Roman" w:hAnsi="Arial" w:cs="Arial"/>
           <w:color w:val="538135" w:themeColor="accent6" w:themeShade="BF"/>
-          <w:highlight w:val="yellow"/>
           <w:rtl/>
         </w:rPr>
         <w:t xml:space="preserve"> הודעות ארוכות מאוד.</w:t>
@@ -1097,14 +1131,12 @@
         <w:rPr>
           <w:rFonts w:ascii="Arial" w:eastAsia="Times New Roman" w:hAnsi="Arial" w:cs="Arial"/>
           <w:color w:val="538135" w:themeColor="accent6" w:themeShade="BF"/>
-          <w:highlight w:val="yellow"/>
         </w:rPr>
       </w:pPr>
       <w:r>
         <w:rPr>
           <w:rFonts w:ascii="Arial" w:eastAsia="Times New Roman" w:hAnsi="Arial" w:cs="Arial"/>
           <w:color w:val="538135" w:themeColor="accent6" w:themeShade="BF"/>
-          <w:highlight w:val="yellow"/>
           <w:rtl/>
         </w:rPr>
         <w:t xml:space="preserve">כשמכניסים </w:t>
@@ -1113,7 +1145,6 @@
         <w:rPr>
           <w:rFonts w:ascii="Arial" w:eastAsia="Times New Roman" w:hAnsi="Arial" w:cs="Arial" w:hint="cs"/>
           <w:color w:val="538135" w:themeColor="accent6" w:themeShade="BF"/>
-          <w:highlight w:val="yellow"/>
           <w:rtl/>
         </w:rPr>
         <w:t>משתמש או סיסמה לא נכונה</w:t>
@@ -1122,7 +1153,6 @@
         <w:rPr>
           <w:rFonts w:ascii="Arial" w:eastAsia="Times New Roman" w:hAnsi="Arial" w:cs="Arial"/>
           <w:color w:val="538135" w:themeColor="accent6" w:themeShade="BF"/>
-          <w:highlight w:val="yellow"/>
           <w:rtl/>
         </w:rPr>
         <w:t xml:space="preserve"> ריק אז להציג </w:t>
@@ -1131,7 +1161,6 @@
         <w:rPr>
           <w:rFonts w:ascii="Arial" w:eastAsia="Times New Roman" w:hAnsi="Arial" w:cs="Arial"/>
           <w:color w:val="538135" w:themeColor="accent6" w:themeShade="BF"/>
-          <w:highlight w:val="yellow"/>
         </w:rPr>
         <w:t>Please enter valid input</w:t>
       </w:r>
@@ -1168,14 +1197,12 @@
         <w:rPr>
           <w:rFonts w:ascii="Arial" w:eastAsia="Times New Roman" w:hAnsi="Arial" w:cs="Arial"/>
           <w:color w:val="2F5496" w:themeColor="accent1" w:themeShade="BF"/>
-          <w:highlight w:val="yellow"/>
         </w:rPr>
       </w:pPr>
       <w:r>
         <w:rPr>
           <w:rFonts w:ascii="Arial" w:eastAsia="Times New Roman" w:hAnsi="Arial" w:cs="Arial"/>
           <w:color w:val="2F5496" w:themeColor="accent1" w:themeShade="BF"/>
-          <w:highlight w:val="yellow"/>
           <w:rtl/>
         </w:rPr>
         <w:t xml:space="preserve">כשלוחצים על תמונת פרופיל </w:t>
@@ -1184,7 +1211,6 @@
         <w:rPr>
           <w:rFonts w:ascii="Arial" w:eastAsia="Times New Roman" w:hAnsi="Arial" w:cs="Arial" w:hint="cs"/>
           <w:color w:val="2F5496" w:themeColor="accent1" w:themeShade="BF"/>
-          <w:highlight w:val="yellow"/>
           <w:rtl/>
         </w:rPr>
         <w:t>שזה</w:t>
@@ -1193,7 +1219,6 @@
         <w:rPr>
           <w:rFonts w:ascii="Arial" w:eastAsia="Times New Roman" w:hAnsi="Arial" w:cs="Arial"/>
           <w:color w:val="2F5496" w:themeColor="accent1" w:themeShade="BF"/>
-          <w:highlight w:val="yellow"/>
           <w:rtl/>
         </w:rPr>
         <w:t xml:space="preserve"> </w:t>
@@ -1202,7 +1227,6 @@
         <w:rPr>
           <w:rFonts w:ascii="Arial" w:eastAsia="Times New Roman" w:hAnsi="Arial" w:cs="Arial" w:hint="cs"/>
           <w:color w:val="2F5496" w:themeColor="accent1" w:themeShade="BF"/>
-          <w:highlight w:val="yellow"/>
           <w:rtl/>
         </w:rPr>
         <w:t>י</w:t>
@@ -1211,7 +1235,6 @@
         <w:rPr>
           <w:rFonts w:ascii="Arial" w:eastAsia="Times New Roman" w:hAnsi="Arial" w:cs="Arial"/>
           <w:color w:val="2F5496" w:themeColor="accent1" w:themeShade="BF"/>
-          <w:highlight w:val="yellow"/>
           <w:rtl/>
         </w:rPr>
         <w:t>ראה אותה בגדול</w:t>
@@ -1249,35 +1272,37 @@
         <w:rPr>
           <w:rFonts w:ascii="Arial" w:eastAsia="Times New Roman" w:hAnsi="Arial" w:cs="Arial"/>
           <w:color w:val="538135" w:themeColor="accent6" w:themeShade="BF"/>
-          <w:highlight w:val="yellow"/>
-          <w:rtl/>
-        </w:rPr>
-      </w:pPr>
-      <w:proofErr w:type="spellStart"/>
+          <w:rtl/>
+        </w:rPr>
+      </w:pPr>
       <w:r>
         <w:rPr>
           <w:rFonts w:ascii="Arial" w:eastAsia="Times New Roman" w:hAnsi="Arial" w:cs="Arial" w:hint="cs"/>
           <w:color w:val="538135" w:themeColor="accent6" w:themeShade="BF"/>
-          <w:highlight w:val="yellow"/>
-          <w:rtl/>
-        </w:rPr>
-        <w:t>רספונסיבות</w:t>
-      </w:r>
-      <w:proofErr w:type="spellEnd"/>
+          <w:rtl/>
+        </w:rPr>
+        <w:t xml:space="preserve">רספונסיבות </w:t>
+      </w:r>
+      <w:r>
+        <w:rPr>
+          <w:rFonts w:ascii="Arial" w:eastAsia="Times New Roman" w:hAnsi="Arial" w:cs="Arial"/>
+          <w:color w:val="538135" w:themeColor="accent6" w:themeShade="BF"/>
+          <w:rtl/>
+        </w:rPr>
+        <w:t>–</w:t>
+      </w:r>
       <w:r>
         <w:rPr>
           <w:rFonts w:ascii="Arial" w:eastAsia="Times New Roman" w:hAnsi="Arial" w:cs="Arial" w:hint="cs"/>
           <w:color w:val="538135" w:themeColor="accent6" w:themeShade="BF"/>
-          <w:highlight w:val="yellow"/>
-          <w:rtl/>
-        </w:rPr>
-        <w:t xml:space="preserve"> </w:t>
+          <w:rtl/>
+        </w:rPr>
+        <w:t xml:space="preserve"> אם מקטינים את גודל החלון </w:t>
       </w:r>
       <w:r>
         <w:rPr>
           <w:rFonts w:ascii="Arial" w:eastAsia="Times New Roman" w:hAnsi="Arial" w:cs="Arial"/>
           <w:color w:val="538135" w:themeColor="accent6" w:themeShade="BF"/>
-          <w:highlight w:val="yellow"/>
           <w:rtl/>
         </w:rPr>
         <w:t>–</w:t>
@@ -1286,25 +1311,6 @@
         <w:rPr>
           <w:rFonts w:ascii="Arial" w:eastAsia="Times New Roman" w:hAnsi="Arial" w:cs="Arial" w:hint="cs"/>
           <w:color w:val="538135" w:themeColor="accent6" w:themeShade="BF"/>
-          <w:highlight w:val="yellow"/>
-          <w:rtl/>
-        </w:rPr>
-        <w:t xml:space="preserve"> אם מקטינים את גודל החלון </w:t>
-      </w:r>
-      <w:r>
-        <w:rPr>
-          <w:rFonts w:ascii="Arial" w:eastAsia="Times New Roman" w:hAnsi="Arial" w:cs="Arial"/>
-          <w:color w:val="538135" w:themeColor="accent6" w:themeShade="BF"/>
-          <w:highlight w:val="yellow"/>
-          <w:rtl/>
-        </w:rPr>
-        <w:t>–</w:t>
-      </w:r>
-      <w:r>
-        <w:rPr>
-          <w:rFonts w:ascii="Arial" w:eastAsia="Times New Roman" w:hAnsi="Arial" w:cs="Arial" w:hint="cs"/>
-          <w:color w:val="538135" w:themeColor="accent6" w:themeShade="BF"/>
-          <w:highlight w:val="yellow"/>
           <w:rtl/>
         </w:rPr>
         <w:t xml:space="preserve"> צריך לבדוק שהחלון עדיין נראה בסדר והוא משנה את גודלו בצורה פרופורציונלית</w:t>
@@ -1321,7 +1327,6 @@
         <w:rPr>
           <w:rFonts w:ascii="Arial" w:eastAsia="Times New Roman" w:hAnsi="Arial" w:cs="Arial"/>
           <w:color w:val="538135" w:themeColor="accent6" w:themeShade="BF"/>
-          <w:highlight w:val="yellow"/>
           <w:rtl/>
         </w:rPr>
       </w:pPr>
@@ -1329,7 +1334,6 @@
         <w:rPr>
           <w:rFonts w:ascii="Arial" w:eastAsia="Times New Roman" w:hAnsi="Arial" w:cs="Arial"/>
           <w:color w:val="538135" w:themeColor="accent6" w:themeShade="BF"/>
-          <w:highlight w:val="yellow"/>
           <w:rtl/>
         </w:rPr>
         <w:t>לוודא שעשינו וידוא סיסמה</w:t>
@@ -1363,6 +1367,7 @@
           <w:sz w:val="24"/>
           <w:szCs w:val="24"/>
         </w:rPr>
+        <w:lastRenderedPageBreak/>
         <w:br/>
       </w:r>
       <w:r>

</xml_diff>